<commit_message>
se modifico clase 12
</commit_message>
<xml_diff>
--- a/Clase 12/Clase 12 UBUNTU.docx
+++ b/Clase 12/Clase 12 UBUNTU.docx
@@ -167,8 +167,6 @@
       <w:r>
         <w:t>.</w:t>
       </w:r>
-      <w:bookmarkStart w:id="0" w:name="_GoBack"/>
-      <w:bookmarkEnd w:id="0"/>
     </w:p>
     <w:p>
       <w:r>
@@ -220,6 +218,11 @@
     <w:p>
       <w:r>
         <w:t>Subir el documento de manera individual en la mochila.</w:t>
+      </w:r>
+      <w:bookmarkStart w:id="0" w:name="_GoBack"/>
+      <w:bookmarkEnd w:id="0"/>
+      <w:r>
+        <w:br/>
       </w:r>
     </w:p>
     <w:sectPr>

</xml_diff>